<commit_message>
P4 v.02 - removing the loop and setting debuf to true
</commit_message>
<xml_diff>
--- a/4_TeachingCabToDrive/report.docx
+++ b/4_TeachingCabToDrive/report.docx
@@ -157,13 +157,7 @@
         <w:rPr>
           <w:sz w:val="28"/>
         </w:rPr>
-        <w:t xml:space="preserve">Machine Learning Engineer </w:t>
-      </w:r>
-      <w:r>
-        <w:rPr>
-          <w:sz w:val="28"/>
-        </w:rPr>
-        <w:t>Nan</w:t>
+        <w:t>Machine Learning Engineer Nan</w:t>
       </w:r>
       <w:r>
         <w:rPr>
@@ -202,10 +196,7 @@
         <w:t xml:space="preserve">Diego Menin – </w:t>
       </w:r>
       <w:r>
-        <w:t>June</w:t>
-      </w:r>
-      <w:r>
-        <w:t xml:space="preserve"> </w:t>
+        <w:t xml:space="preserve">June </w:t>
       </w:r>
       <w:r>
         <w:t>201</w:t>
@@ -657,12 +648,7 @@
         <w:t>get_next_waypoint_given_location</w:t>
       </w:r>
       <w:r>
-        <w:t xml:space="preserve">” from the Agent class, that, given the agent’s </w:t>
-      </w:r>
-      <w:bookmarkStart w:id="0" w:name="_GoBack"/>
-      <w:bookmarkEnd w:id="0"/>
-      <w:r>
-        <w:t>locations, it randomly select the next action. The only caveat is that I wrote this function to prevent the agents from crossing from one side to the other of the map, so if the agent is facing north at position (1, 3), its only available options are left and right. This function is also shared with the dummy agents.</w:t>
+        <w:t>” from the Agent class, that, given the agent’s locations, it randomly select the next action. The only caveat is that I wrote this function to prevent the agents from crossing from one side to the other of the map, so if the agent is facing north at position (1, 3), its only available options are left and right. This function is also shared with the dummy agents.</w:t>
       </w:r>
     </w:p>
     <w:p>
@@ -1519,6 +1505,135 @@
                     <a:xfrm>
                       <a:off x="0" y="0"/>
                       <a:ext cx="4670872" cy="3038671"/>
+                    </a:xfrm>
+                    <a:prstGeom prst="rect">
+                      <a:avLst/>
+                    </a:prstGeom>
+                    <a:noFill/>
+                    <a:ln>
+                      <a:noFill/>
+                    </a:ln>
+                  </pic:spPr>
+                </pic:pic>
+              </a:graphicData>
+            </a:graphic>
+          </wp:inline>
+        </w:drawing>
+      </w:r>
+    </w:p>
+    <w:p>
+      <w:pPr>
+        <w:ind w:firstLine="720"/>
+      </w:pPr>
+      <w:r>
+        <w:lastRenderedPageBreak/>
+        <w:t>Just to be more specific, I ran the test once more with epsilon 0.1 and alpha\gamma between 0.2 and 0.4 with a step of 0.05. This time, the best combination was alpha = 0.25 and gamma = 0.35:</w:t>
+      </w:r>
+      <w:bookmarkStart w:id="0" w:name="_GoBack"/>
+      <w:bookmarkEnd w:id="0"/>
+    </w:p>
+    <w:p>
+      <w:pPr>
+        <w:jc w:val="center"/>
+      </w:pPr>
+      <w:r>
+        <w:rPr>
+          <w:noProof/>
+          <w:lang w:eastAsia="en-GB"/>
+        </w:rPr>
+        <w:drawing>
+          <wp:inline distT="0" distB="0" distL="0" distR="0">
+            <wp:extent cx="6675120" cy="2194560"/>
+            <wp:effectExtent l="0" t="0" r="0" b="0"/>
+            <wp:docPr id="4" name="Picture 4"/>
+            <wp:cNvGraphicFramePr>
+              <a:graphicFrameLocks xmlns:a="http://schemas.openxmlformats.org/drawingml/2006/main" noChangeAspect="1"/>
+            </wp:cNvGraphicFramePr>
+            <a:graphic xmlns:a="http://schemas.openxmlformats.org/drawingml/2006/main">
+              <a:graphicData uri="http://schemas.openxmlformats.org/drawingml/2006/picture">
+                <pic:pic xmlns:pic="http://schemas.openxmlformats.org/drawingml/2006/picture">
+                  <pic:nvPicPr>
+                    <pic:cNvPr id="0" name="Picture 2"/>
+                    <pic:cNvPicPr>
+                      <a:picLocks noChangeAspect="1" noChangeArrowheads="1"/>
+                    </pic:cNvPicPr>
+                  </pic:nvPicPr>
+                  <pic:blipFill>
+                    <a:blip r:embed="rId12">
+                      <a:extLst>
+                        <a:ext uri="{28A0092B-C50C-407E-A947-70E740481C1C}">
+                          <a14:useLocalDpi xmlns:a14="http://schemas.microsoft.com/office/drawing/2010/main" val="0"/>
+                        </a:ext>
+                      </a:extLst>
+                    </a:blip>
+                    <a:srcRect/>
+                    <a:stretch>
+                      <a:fillRect/>
+                    </a:stretch>
+                  </pic:blipFill>
+                  <pic:spPr bwMode="auto">
+                    <a:xfrm>
+                      <a:off x="0" y="0"/>
+                      <a:ext cx="6675120" cy="2194560"/>
+                    </a:xfrm>
+                    <a:prstGeom prst="rect">
+                      <a:avLst/>
+                    </a:prstGeom>
+                    <a:noFill/>
+                    <a:ln>
+                      <a:noFill/>
+                    </a:ln>
+                  </pic:spPr>
+                </pic:pic>
+              </a:graphicData>
+            </a:graphic>
+          </wp:inline>
+        </w:drawing>
+      </w:r>
+    </w:p>
+    <w:p>
+      <w:pPr>
+        <w:jc w:val="center"/>
+      </w:pPr>
+      <w:r>
+        <w:rPr>
+          <w:noProof/>
+          <w:lang w:eastAsia="en-GB"/>
+        </w:rPr>
+        <w:drawing>
+          <wp:inline distT="0" distB="0" distL="0" distR="0">
+            <wp:extent cx="5133975" cy="1438275"/>
+            <wp:effectExtent l="0" t="0" r="9525" b="9525"/>
+            <wp:docPr id="10" name="Picture 10"/>
+            <wp:cNvGraphicFramePr>
+              <a:graphicFrameLocks xmlns:a="http://schemas.openxmlformats.org/drawingml/2006/main" noChangeAspect="1"/>
+            </wp:cNvGraphicFramePr>
+            <a:graphic xmlns:a="http://schemas.openxmlformats.org/drawingml/2006/main">
+              <a:graphicData uri="http://schemas.openxmlformats.org/drawingml/2006/picture">
+                <pic:pic xmlns:pic="http://schemas.openxmlformats.org/drawingml/2006/picture">
+                  <pic:nvPicPr>
+                    <pic:cNvPr id="0" name="Picture 3"/>
+                    <pic:cNvPicPr>
+                      <a:picLocks noChangeAspect="1" noChangeArrowheads="1"/>
+                    </pic:cNvPicPr>
+                  </pic:nvPicPr>
+                  <pic:blipFill>
+                    <a:blip r:embed="rId13">
+                      <a:extLst>
+                        <a:ext uri="{28A0092B-C50C-407E-A947-70E740481C1C}">
+                          <a14:useLocalDpi xmlns:a14="http://schemas.microsoft.com/office/drawing/2010/main" val="0"/>
+                        </a:ext>
+                      </a:extLst>
+                    </a:blip>
+                    <a:srcRect/>
+                    <a:stretch>
+                      <a:fillRect/>
+                    </a:stretch>
+                  </pic:blipFill>
+                  <pic:spPr bwMode="auto">
+                    <a:xfrm>
+                      <a:off x="0" y="0"/>
+                      <a:ext cx="5133975" cy="1438275"/>
                     </a:xfrm>
                     <a:prstGeom prst="rect">
                       <a:avLst/>

</xml_diff>